<commit_message>
accounting for redux rendering time now
</commit_message>
<xml_diff>
--- a/1-99/84-performance-test-react-redux-vs-vanilla-js/redux_performance_review.docx
+++ b/1-99/84-performance-test-react-redux-vs-vanilla-js/redux_performance_review.docx
@@ -10,8 +10,8 @@
       </w:tblPr>
       <w:tblGrid>
         <w:gridCol w:w="1271"/>
-        <w:gridCol w:w="3736"/>
-        <w:gridCol w:w="4526"/>
+        <w:gridCol w:w="3735"/>
+        <w:gridCol w:w="4527"/>
       </w:tblGrid>
       <w:tr>
         <w:trPr>
@@ -105,9 +105,9 @@
               </w:rPr>
               <w:drawing>
                 <wp:inline distT="0" distB="0" distL="0" distR="0">
-                  <wp:extent cx="1993410" cy="790513"/>
-                  <wp:effectExtent l="0" t="0" r="635" b="0"/>
-                  <wp:docPr id="10" name="Picture 10"/>
+                  <wp:extent cx="1821128" cy="914400"/>
+                  <wp:effectExtent l="0" t="0" r="0" b="0"/>
+                  <wp:docPr id="24" name="Picture 24"/>
                   <wp:cNvGraphicFramePr>
                     <a:graphicFrameLocks xmlns:a="http://schemas.openxmlformats.org/drawingml/2006/main" noChangeAspect="1"/>
                   </wp:cNvGraphicFramePr>
@@ -115,11 +115,11 @@
                     <a:graphicData uri="http://schemas.openxmlformats.org/drawingml/2006/picture">
                       <pic:pic xmlns:pic="http://schemas.openxmlformats.org/drawingml/2006/picture">
                         <pic:nvPicPr>
-                          <pic:cNvPr id="10" name="Screen Shot 2019-01-14 at 14.15.03.png"/>
+                          <pic:cNvPr id="24" name="Screen Shot 2019-01-14 at 16.41.06.png"/>
                           <pic:cNvPicPr/>
                         </pic:nvPicPr>
                         <pic:blipFill>
-                          <a:blip r:embed="rId4" cstate="print">
+                          <a:blip r:embed="rId6" cstate="print">
                             <a:extLst>
                               <a:ext uri="{28A0092B-C50C-407E-A947-70E740481C1C}">
                                 <a14:useLocalDpi xmlns:a14="http://schemas.microsoft.com/office/drawing/2010/main" val="0"/>
@@ -133,7 +133,7 @@
                         <pic:spPr>
                           <a:xfrm>
                             <a:off x="0" y="0"/>
-                            <a:ext cx="2102039" cy="833591"/>
+                            <a:ext cx="1840131" cy="923942"/>
                           </a:xfrm>
                           <a:prstGeom prst="rect">
                             <a:avLst/>
@@ -164,9 +164,9 @@
               </w:rPr>
               <w:drawing>
                 <wp:inline distT="0" distB="0" distL="0" distR="0">
-                  <wp:extent cx="2061963" cy="796413"/>
-                  <wp:effectExtent l="0" t="0" r="0" b="3810"/>
-                  <wp:docPr id="3" name="Picture 3"/>
+                  <wp:extent cx="1804670" cy="887330"/>
+                  <wp:effectExtent l="0" t="0" r="0" b="1905"/>
+                  <wp:docPr id="16" name="Picture 16"/>
                   <wp:cNvGraphicFramePr>
                     <a:graphicFrameLocks xmlns:a="http://schemas.openxmlformats.org/drawingml/2006/main" noChangeAspect="1"/>
                   </wp:cNvGraphicFramePr>
@@ -174,24 +174,390 @@
                     <a:graphicData uri="http://schemas.openxmlformats.org/drawingml/2006/picture">
                       <pic:pic xmlns:pic="http://schemas.openxmlformats.org/drawingml/2006/picture">
                         <pic:nvPicPr>
-                          <pic:cNvPr id="3" name="update1rowreact.png"/>
+                          <pic:cNvPr id="16" name="Screen Shot 2019-01-14 at 16.23.56.png"/>
                           <pic:cNvPicPr/>
                         </pic:nvPicPr>
-                        <pic:blipFill rotWithShape="1">
-                          <a:blip r:embed="rId5" cstate="print">
+                        <pic:blipFill>
+                          <a:blip r:embed="rId7" cstate="print">
                             <a:extLst>
                               <a:ext uri="{28A0092B-C50C-407E-A947-70E740481C1C}">
                                 <a14:useLocalDpi xmlns:a14="http://schemas.microsoft.com/office/drawing/2010/main" val="0"/>
                               </a:ext>
                             </a:extLst>
                           </a:blip>
-                          <a:srcRect t="16753"/>
+                          <a:stretch>
+                            <a:fillRect/>
+                          </a:stretch>
+                        </pic:blipFill>
+                        <pic:spPr>
+                          <a:xfrm>
+                            <a:off x="0" y="0"/>
+                            <a:ext cx="1896141" cy="932305"/>
+                          </a:xfrm>
+                          <a:prstGeom prst="rect">
+                            <a:avLst/>
+                          </a:prstGeom>
+                        </pic:spPr>
+                      </pic:pic>
+                    </a:graphicData>
+                  </a:graphic>
+                </wp:inline>
+              </w:drawing>
+            </w:r>
+          </w:p>
+        </w:tc>
+      </w:tr>
+      <w:tr>
+        <w:trPr>
+          <w:trHeight w:val="1292"/>
+        </w:trPr>
+        <w:tc>
+          <w:tcPr>
+            <w:tcW w:w="1271" w:type="dxa"/>
+          </w:tcPr>
+          <w:p>
+            <w:pPr>
+              <w:rPr>
+                <w:rFonts w:asciiTheme="majorHAnsi" w:hAnsiTheme="majorHAnsi" w:cstheme="majorHAnsi"/>
+              </w:rPr>
+            </w:pPr>
+            <w:r>
+              <w:rPr>
+                <w:rFonts w:asciiTheme="majorHAnsi" w:hAnsiTheme="majorHAnsi" w:cstheme="majorHAnsi"/>
+              </w:rPr>
+              <w:t>Delete 1 Row</w:t>
+            </w:r>
+          </w:p>
+        </w:tc>
+        <w:tc>
+          <w:tcPr>
+            <w:tcW w:w="3735" w:type="dxa"/>
+          </w:tcPr>
+          <w:p>
+            <w:pPr>
+              <w:rPr>
+                <w:rFonts w:asciiTheme="majorHAnsi" w:hAnsiTheme="majorHAnsi" w:cstheme="majorHAnsi"/>
+              </w:rPr>
+            </w:pPr>
+            <w:r>
+              <w:rPr>
+                <w:rFonts w:asciiTheme="majorHAnsi" w:hAnsiTheme="majorHAnsi" w:cstheme="majorHAnsi"/>
+                <w:noProof/>
+              </w:rPr>
+              <w:drawing>
+                <wp:inline distT="0" distB="0" distL="0" distR="0">
+                  <wp:extent cx="1850744" cy="917575"/>
+                  <wp:effectExtent l="0" t="0" r="3810" b="0"/>
+                  <wp:docPr id="27" name="Picture 27"/>
+                  <wp:cNvGraphicFramePr>
+                    <a:graphicFrameLocks xmlns:a="http://schemas.openxmlformats.org/drawingml/2006/main" noChangeAspect="1"/>
+                  </wp:cNvGraphicFramePr>
+                  <a:graphic xmlns:a="http://schemas.openxmlformats.org/drawingml/2006/main">
+                    <a:graphicData uri="http://schemas.openxmlformats.org/drawingml/2006/picture">
+                      <pic:pic xmlns:pic="http://schemas.openxmlformats.org/drawingml/2006/picture">
+                        <pic:nvPicPr>
+                          <pic:cNvPr id="27" name="Screen Shot 2019-01-14 at 16.47.51.png"/>
+                          <pic:cNvPicPr/>
+                        </pic:nvPicPr>
+                        <pic:blipFill>
+                          <a:blip r:embed="rId8" cstate="print">
+                            <a:extLst>
+                              <a:ext uri="{28A0092B-C50C-407E-A947-70E740481C1C}">
+                                <a14:useLocalDpi xmlns:a14="http://schemas.microsoft.com/office/drawing/2010/main" val="0"/>
+                              </a:ext>
+                            </a:extLst>
+                          </a:blip>
+                          <a:stretch>
+                            <a:fillRect/>
+                          </a:stretch>
+                        </pic:blipFill>
+                        <pic:spPr>
+                          <a:xfrm>
+                            <a:off x="0" y="0"/>
+                            <a:ext cx="1884380" cy="934252"/>
+                          </a:xfrm>
+                          <a:prstGeom prst="rect">
+                            <a:avLst/>
+                          </a:prstGeom>
+                        </pic:spPr>
+                      </pic:pic>
+                    </a:graphicData>
+                  </a:graphic>
+                </wp:inline>
+              </w:drawing>
+            </w:r>
+          </w:p>
+        </w:tc>
+        <w:tc>
+          <w:tcPr>
+            <w:tcW w:w="4527" w:type="dxa"/>
+          </w:tcPr>
+          <w:p>
+            <w:pPr>
+              <w:rPr>
+                <w:rFonts w:asciiTheme="majorHAnsi" w:hAnsiTheme="majorHAnsi" w:cstheme="majorHAnsi"/>
+                <w:vertAlign w:val="subscript"/>
+              </w:rPr>
+            </w:pPr>
+            <w:r>
+              <w:rPr>
+                <w:rFonts w:asciiTheme="majorHAnsi" w:hAnsiTheme="majorHAnsi" w:cstheme="majorHAnsi"/>
+                <w:noProof/>
+                <w:vertAlign w:val="subscript"/>
+              </w:rPr>
+              <w:drawing>
+                <wp:inline distT="0" distB="0" distL="0" distR="0">
+                  <wp:extent cx="1875316" cy="918115"/>
+                  <wp:effectExtent l="0" t="0" r="4445" b="0"/>
+                  <wp:docPr id="17" name="Picture 17"/>
+                  <wp:cNvGraphicFramePr>
+                    <a:graphicFrameLocks xmlns:a="http://schemas.openxmlformats.org/drawingml/2006/main" noChangeAspect="1"/>
+                  </wp:cNvGraphicFramePr>
+                  <a:graphic xmlns:a="http://schemas.openxmlformats.org/drawingml/2006/main">
+                    <a:graphicData uri="http://schemas.openxmlformats.org/drawingml/2006/picture">
+                      <pic:pic xmlns:pic="http://schemas.openxmlformats.org/drawingml/2006/picture">
+                        <pic:nvPicPr>
+                          <pic:cNvPr id="17" name="Screen Shot 2019-01-14 at 16.26.05.png"/>
+                          <pic:cNvPicPr/>
+                        </pic:nvPicPr>
+                        <pic:blipFill>
+                          <a:blip r:embed="rId9" cstate="print">
+                            <a:extLst>
+                              <a:ext uri="{28A0092B-C50C-407E-A947-70E740481C1C}">
+                                <a14:useLocalDpi xmlns:a14="http://schemas.microsoft.com/office/drawing/2010/main" val="0"/>
+                              </a:ext>
+                            </a:extLst>
+                          </a:blip>
+                          <a:stretch>
+                            <a:fillRect/>
+                          </a:stretch>
+                        </pic:blipFill>
+                        <pic:spPr>
+                          <a:xfrm>
+                            <a:off x="0" y="0"/>
+                            <a:ext cx="1964784" cy="961917"/>
+                          </a:xfrm>
+                          <a:prstGeom prst="rect">
+                            <a:avLst/>
+                          </a:prstGeom>
+                        </pic:spPr>
+                      </pic:pic>
+                    </a:graphicData>
+                  </a:graphic>
+                </wp:inline>
+              </w:drawing>
+            </w:r>
+          </w:p>
+        </w:tc>
+      </w:tr>
+      <w:tr>
+        <w:trPr>
+          <w:trHeight w:val="1346"/>
+        </w:trPr>
+        <w:tc>
+          <w:tcPr>
+            <w:tcW w:w="1271" w:type="dxa"/>
+          </w:tcPr>
+          <w:p>
+            <w:pPr>
+              <w:rPr>
+                <w:rFonts w:asciiTheme="majorHAnsi" w:hAnsiTheme="majorHAnsi" w:cstheme="majorHAnsi"/>
+              </w:rPr>
+            </w:pPr>
+            <w:r>
+              <w:rPr>
+                <w:rFonts w:asciiTheme="majorHAnsi" w:hAnsiTheme="majorHAnsi" w:cstheme="majorHAnsi"/>
+              </w:rPr>
+              <w:t>Add 1 Row</w:t>
+            </w:r>
+          </w:p>
+        </w:tc>
+        <w:tc>
+          <w:tcPr>
+            <w:tcW w:w="3735" w:type="dxa"/>
+          </w:tcPr>
+          <w:p>
+            <w:pPr>
+              <w:rPr>
+                <w:rFonts w:asciiTheme="majorHAnsi" w:hAnsiTheme="majorHAnsi" w:cstheme="majorHAnsi"/>
+              </w:rPr>
+            </w:pPr>
+            <w:r>
+              <w:rPr>
+                <w:rFonts w:asciiTheme="majorHAnsi" w:hAnsiTheme="majorHAnsi" w:cstheme="majorHAnsi"/>
+                <w:noProof/>
+              </w:rPr>
+              <w:drawing>
+                <wp:inline distT="0" distB="0" distL="0" distR="0">
+                  <wp:extent cx="1940244" cy="930328"/>
+                  <wp:effectExtent l="0" t="0" r="3175" b="0"/>
+                  <wp:docPr id="28" name="Picture 28"/>
+                  <wp:cNvGraphicFramePr>
+                    <a:graphicFrameLocks xmlns:a="http://schemas.openxmlformats.org/drawingml/2006/main" noChangeAspect="1"/>
+                  </wp:cNvGraphicFramePr>
+                  <a:graphic xmlns:a="http://schemas.openxmlformats.org/drawingml/2006/main">
+                    <a:graphicData uri="http://schemas.openxmlformats.org/drawingml/2006/picture">
+                      <pic:pic xmlns:pic="http://schemas.openxmlformats.org/drawingml/2006/picture">
+                        <pic:nvPicPr>
+                          <pic:cNvPr id="28" name="Screen Shot 2019-01-14 at 16.49.05.png"/>
+                          <pic:cNvPicPr/>
+                        </pic:nvPicPr>
+                        <pic:blipFill>
+                          <a:blip r:embed="rId10" cstate="print">
+                            <a:extLst>
+                              <a:ext uri="{28A0092B-C50C-407E-A947-70E740481C1C}">
+                                <a14:useLocalDpi xmlns:a14="http://schemas.microsoft.com/office/drawing/2010/main" val="0"/>
+                              </a:ext>
+                            </a:extLst>
+                          </a:blip>
+                          <a:stretch>
+                            <a:fillRect/>
+                          </a:stretch>
+                        </pic:blipFill>
+                        <pic:spPr>
+                          <a:xfrm>
+                            <a:off x="0" y="0"/>
+                            <a:ext cx="1959730" cy="939671"/>
+                          </a:xfrm>
+                          <a:prstGeom prst="rect">
+                            <a:avLst/>
+                          </a:prstGeom>
+                        </pic:spPr>
+                      </pic:pic>
+                    </a:graphicData>
+                  </a:graphic>
+                </wp:inline>
+              </w:drawing>
+            </w:r>
+          </w:p>
+        </w:tc>
+        <w:tc>
+          <w:tcPr>
+            <w:tcW w:w="4527" w:type="dxa"/>
+          </w:tcPr>
+          <w:p>
+            <w:pPr>
+              <w:rPr>
+                <w:rFonts w:asciiTheme="majorHAnsi" w:hAnsiTheme="majorHAnsi" w:cstheme="majorHAnsi"/>
+              </w:rPr>
+            </w:pPr>
+            <w:r>
+              <w:rPr>
+                <w:rFonts w:asciiTheme="majorHAnsi" w:hAnsiTheme="majorHAnsi" w:cstheme="majorHAnsi"/>
+                <w:noProof/>
+              </w:rPr>
+              <w:drawing>
+                <wp:inline distT="0" distB="0" distL="0" distR="0">
+                  <wp:extent cx="1902370" cy="927564"/>
+                  <wp:effectExtent l="0" t="0" r="3175" b="0"/>
+                  <wp:docPr id="18" name="Picture 18"/>
+                  <wp:cNvGraphicFramePr>
+                    <a:graphicFrameLocks xmlns:a="http://schemas.openxmlformats.org/drawingml/2006/main" noChangeAspect="1"/>
+                  </wp:cNvGraphicFramePr>
+                  <a:graphic xmlns:a="http://schemas.openxmlformats.org/drawingml/2006/main">
+                    <a:graphicData uri="http://schemas.openxmlformats.org/drawingml/2006/picture">
+                      <pic:pic xmlns:pic="http://schemas.openxmlformats.org/drawingml/2006/picture">
+                        <pic:nvPicPr>
+                          <pic:cNvPr id="18" name="Screen Shot 2019-01-14 at 16.27.41.png"/>
+                          <pic:cNvPicPr/>
+                        </pic:nvPicPr>
+                        <pic:blipFill>
+                          <a:blip r:embed="rId11" cstate="print">
+                            <a:extLst>
+                              <a:ext uri="{28A0092B-C50C-407E-A947-70E740481C1C}">
+                                <a14:useLocalDpi xmlns:a14="http://schemas.microsoft.com/office/drawing/2010/main" val="0"/>
+                              </a:ext>
+                            </a:extLst>
+                          </a:blip>
+                          <a:stretch>
+                            <a:fillRect/>
+                          </a:stretch>
+                        </pic:blipFill>
+                        <pic:spPr>
+                          <a:xfrm>
+                            <a:off x="0" y="0"/>
+                            <a:ext cx="1932819" cy="942410"/>
+                          </a:xfrm>
+                          <a:prstGeom prst="rect">
+                            <a:avLst/>
+                          </a:prstGeom>
+                        </pic:spPr>
+                      </pic:pic>
+                    </a:graphicData>
+                  </a:graphic>
+                </wp:inline>
+              </w:drawing>
+            </w:r>
+          </w:p>
+        </w:tc>
+      </w:tr>
+      <w:tr>
+        <w:trPr>
+          <w:trHeight w:val="1314"/>
+        </w:trPr>
+        <w:tc>
+          <w:tcPr>
+            <w:tcW w:w="1271" w:type="dxa"/>
+          </w:tcPr>
+          <w:p>
+            <w:pPr>
+              <w:rPr>
+                <w:rFonts w:asciiTheme="majorHAnsi" w:hAnsiTheme="majorHAnsi" w:cstheme="majorHAnsi"/>
+              </w:rPr>
+            </w:pPr>
+            <w:r>
+              <w:rPr>
+                <w:rFonts w:asciiTheme="majorHAnsi" w:hAnsiTheme="majorHAnsi" w:cstheme="majorHAnsi"/>
+              </w:rPr>
+              <w:t>Update 100 Rows</w:t>
+            </w:r>
+          </w:p>
+        </w:tc>
+        <w:tc>
+          <w:tcPr>
+            <w:tcW w:w="3735" w:type="dxa"/>
+          </w:tcPr>
+          <w:p>
+            <w:pPr>
+              <w:rPr>
+                <w:rFonts w:asciiTheme="majorHAnsi" w:hAnsiTheme="majorHAnsi" w:cstheme="majorHAnsi"/>
+              </w:rPr>
+            </w:pPr>
+            <w:r>
+              <w:rPr>
+                <w:rFonts w:asciiTheme="majorHAnsi" w:hAnsiTheme="majorHAnsi" w:cstheme="majorHAnsi"/>
+                <w:noProof/>
+              </w:rPr>
+              <w:drawing>
+                <wp:inline distT="0" distB="0" distL="0" distR="0">
+                  <wp:extent cx="1883027" cy="873629"/>
+                  <wp:effectExtent l="0" t="0" r="0" b="3175"/>
+                  <wp:docPr id="29" name="Picture 29"/>
+                  <wp:cNvGraphicFramePr>
+                    <a:graphicFrameLocks xmlns:a="http://schemas.openxmlformats.org/drawingml/2006/main" noChangeAspect="1"/>
+                  </wp:cNvGraphicFramePr>
+                  <a:graphic xmlns:a="http://schemas.openxmlformats.org/drawingml/2006/main">
+                    <a:graphicData uri="http://schemas.openxmlformats.org/drawingml/2006/picture">
+                      <pic:pic xmlns:pic="http://schemas.openxmlformats.org/drawingml/2006/picture">
+                        <pic:nvPicPr>
+                          <pic:cNvPr id="29" name="Screen Shot 2019-01-14 at 16.49.57.png"/>
+                          <pic:cNvPicPr/>
+                        </pic:nvPicPr>
+                        <pic:blipFill rotWithShape="1">
+                          <a:blip r:embed="rId12" cstate="print">
+                            <a:extLst>
+                              <a:ext uri="{28A0092B-C50C-407E-A947-70E740481C1C}">
+                                <a14:useLocalDpi xmlns:a14="http://schemas.microsoft.com/office/drawing/2010/main" val="0"/>
+                              </a:ext>
+                            </a:extLst>
+                          </a:blip>
+                          <a:srcRect t="5832" b="-1"/>
                           <a:stretch/>
                         </pic:blipFill>
                         <pic:spPr bwMode="auto">
                           <a:xfrm>
                             <a:off x="0" y="0"/>
-                            <a:ext cx="2204808" cy="851586"/>
+                            <a:ext cx="1935673" cy="898054"/>
                           </a:xfrm>
                           <a:prstGeom prst="rect">
                             <a:avLst/>
@@ -213,32 +579,9 @@
             </w:r>
           </w:p>
         </w:tc>
-      </w:tr>
-      <w:tr>
-        <w:trPr>
-          <w:trHeight w:val="1292"/>
-        </w:trPr>
-        <w:tc>
-          <w:tcPr>
-            <w:tcW w:w="1271" w:type="dxa"/>
-          </w:tcPr>
-          <w:p>
-            <w:pPr>
-              <w:rPr>
-                <w:rFonts w:asciiTheme="majorHAnsi" w:hAnsiTheme="majorHAnsi" w:cstheme="majorHAnsi"/>
-              </w:rPr>
-            </w:pPr>
-            <w:r>
-              <w:rPr>
-                <w:rFonts w:asciiTheme="majorHAnsi" w:hAnsiTheme="majorHAnsi" w:cstheme="majorHAnsi"/>
-              </w:rPr>
-              <w:t>Delete 1 Row</w:t>
-            </w:r>
-          </w:p>
-        </w:tc>
-        <w:tc>
-          <w:tcPr>
-            <w:tcW w:w="3735" w:type="dxa"/>
+        <w:tc>
+          <w:tcPr>
+            <w:tcW w:w="4527" w:type="dxa"/>
           </w:tcPr>
           <w:p>
             <w:pPr>
@@ -253,9 +596,9 @@
               </w:rPr>
               <w:drawing>
                 <wp:inline distT="0" distB="0" distL="0" distR="0">
-                  <wp:extent cx="2141802" cy="873105"/>
-                  <wp:effectExtent l="0" t="0" r="5080" b="3810"/>
-                  <wp:docPr id="11" name="Picture 11"/>
+                  <wp:extent cx="1943670" cy="870585"/>
+                  <wp:effectExtent l="0" t="0" r="0" b="5715"/>
+                  <wp:docPr id="19" name="Picture 19"/>
                   <wp:cNvGraphicFramePr>
                     <a:graphicFrameLocks xmlns:a="http://schemas.openxmlformats.org/drawingml/2006/main" noChangeAspect="1"/>
                   </wp:cNvGraphicFramePr>
@@ -263,85 +606,24 @@
                     <a:graphicData uri="http://schemas.openxmlformats.org/drawingml/2006/picture">
                       <pic:pic xmlns:pic="http://schemas.openxmlformats.org/drawingml/2006/picture">
                         <pic:nvPicPr>
-                          <pic:cNvPr id="11" name="Screen Shot 2019-01-14 at 14.15.53.png"/>
+                          <pic:cNvPr id="19" name="Screen Shot 2019-01-14 at 16.28.54.png"/>
                           <pic:cNvPicPr/>
                         </pic:nvPicPr>
-                        <pic:blipFill>
-                          <a:blip r:embed="rId6" cstate="print">
+                        <pic:blipFill rotWithShape="1">
+                          <a:blip r:embed="rId13">
                             <a:extLst>
                               <a:ext uri="{28A0092B-C50C-407E-A947-70E740481C1C}">
                                 <a14:useLocalDpi xmlns:a14="http://schemas.microsoft.com/office/drawing/2010/main" val="0"/>
                               </a:ext>
                             </a:extLst>
                           </a:blip>
-                          <a:stretch>
-                            <a:fillRect/>
-                          </a:stretch>
-                        </pic:blipFill>
-                        <pic:spPr>
-                          <a:xfrm>
-                            <a:off x="0" y="0"/>
-                            <a:ext cx="2193039" cy="893992"/>
-                          </a:xfrm>
-                          <a:prstGeom prst="rect">
-                            <a:avLst/>
-                          </a:prstGeom>
-                        </pic:spPr>
-                      </pic:pic>
-                    </a:graphicData>
-                  </a:graphic>
-                </wp:inline>
-              </w:drawing>
-            </w:r>
-          </w:p>
-        </w:tc>
-        <w:tc>
-          <w:tcPr>
-            <w:tcW w:w="4527" w:type="dxa"/>
-          </w:tcPr>
-          <w:p>
-            <w:pPr>
-              <w:rPr>
-                <w:rFonts w:asciiTheme="majorHAnsi" w:hAnsiTheme="majorHAnsi" w:cstheme="majorHAnsi"/>
-                <w:vertAlign w:val="subscript"/>
-              </w:rPr>
-            </w:pPr>
-            <w:r>
-              <w:rPr>
-                <w:rFonts w:asciiTheme="majorHAnsi" w:hAnsiTheme="majorHAnsi" w:cstheme="majorHAnsi"/>
-                <w:noProof/>
-                <w:vertAlign w:val="subscript"/>
-              </w:rPr>
-              <w:drawing>
-                <wp:inline distT="0" distB="0" distL="0" distR="0">
-                  <wp:extent cx="2245121" cy="872490"/>
-                  <wp:effectExtent l="0" t="0" r="3175" b="3810"/>
-                  <wp:docPr id="4" name="Picture 4"/>
-                  <wp:cNvGraphicFramePr>
-                    <a:graphicFrameLocks xmlns:a="http://schemas.openxmlformats.org/drawingml/2006/main" noChangeAspect="1"/>
-                  </wp:cNvGraphicFramePr>
-                  <a:graphic xmlns:a="http://schemas.openxmlformats.org/drawingml/2006/main">
-                    <a:graphicData uri="http://schemas.openxmlformats.org/drawingml/2006/picture">
-                      <pic:pic xmlns:pic="http://schemas.openxmlformats.org/drawingml/2006/picture">
-                        <pic:nvPicPr>
-                          <pic:cNvPr id="4" name="delete1rowreact.png"/>
-                          <pic:cNvPicPr/>
-                        </pic:nvPicPr>
-                        <pic:blipFill rotWithShape="1">
-                          <a:blip r:embed="rId7" cstate="print">
-                            <a:extLst>
-                              <a:ext uri="{28A0092B-C50C-407E-A947-70E740481C1C}">
-                                <a14:useLocalDpi xmlns:a14="http://schemas.microsoft.com/office/drawing/2010/main" val="0"/>
-                              </a:ext>
-                            </a:extLst>
-                          </a:blip>
-                          <a:srcRect t="17851"/>
+                          <a:srcRect l="2444" t="6158" b="3691"/>
                           <a:stretch/>
                         </pic:blipFill>
                         <pic:spPr bwMode="auto">
                           <a:xfrm>
                             <a:off x="0" y="0"/>
-                            <a:ext cx="2345656" cy="911559"/>
+                            <a:ext cx="2053204" cy="919646"/>
                           </a:xfrm>
                           <a:prstGeom prst="rect">
                             <a:avLst/>
@@ -366,7 +648,7 @@
       </w:tr>
       <w:tr>
         <w:trPr>
-          <w:trHeight w:val="1346"/>
+          <w:trHeight w:val="1250"/>
         </w:trPr>
         <w:tc>
           <w:tcPr>
@@ -382,7 +664,7 @@
               <w:rPr>
                 <w:rFonts w:asciiTheme="majorHAnsi" w:hAnsiTheme="majorHAnsi" w:cstheme="majorHAnsi"/>
               </w:rPr>
-              <w:t>Add 1 Row</w:t>
+              <w:t>Delete 100 Rows</w:t>
             </w:r>
           </w:p>
         </w:tc>
@@ -403,9 +685,9 @@
               </w:rPr>
               <w:drawing>
                 <wp:inline distT="0" distB="0" distL="0" distR="0">
-                  <wp:extent cx="2155325" cy="890803"/>
-                  <wp:effectExtent l="0" t="0" r="3810" b="0"/>
-                  <wp:docPr id="12" name="Picture 12"/>
+                  <wp:extent cx="1939925" cy="949531"/>
+                  <wp:effectExtent l="0" t="0" r="3175" b="3175"/>
+                  <wp:docPr id="30" name="Picture 30"/>
                   <wp:cNvGraphicFramePr>
                     <a:graphicFrameLocks xmlns:a="http://schemas.openxmlformats.org/drawingml/2006/main" noChangeAspect="1"/>
                   </wp:cNvGraphicFramePr>
@@ -413,11 +695,11 @@
                     <a:graphicData uri="http://schemas.openxmlformats.org/drawingml/2006/picture">
                       <pic:pic xmlns:pic="http://schemas.openxmlformats.org/drawingml/2006/picture">
                         <pic:nvPicPr>
-                          <pic:cNvPr id="12" name="Screen Shot 2019-01-14 at 14.16.33.png"/>
+                          <pic:cNvPr id="30" name="Screen Shot 2019-01-14 at 16.51.06.png"/>
                           <pic:cNvPicPr/>
                         </pic:nvPicPr>
                         <pic:blipFill>
-                          <a:blip r:embed="rId8" cstate="print">
+                          <a:blip r:embed="rId14" cstate="print">
                             <a:extLst>
                               <a:ext uri="{28A0092B-C50C-407E-A947-70E740481C1C}">
                                 <a14:useLocalDpi xmlns:a14="http://schemas.microsoft.com/office/drawing/2010/main" val="0"/>
@@ -431,7 +713,7 @@
                         <pic:spPr>
                           <a:xfrm>
                             <a:off x="0" y="0"/>
-                            <a:ext cx="2199917" cy="909233"/>
+                            <a:ext cx="1939925" cy="949531"/>
                           </a:xfrm>
                           <a:prstGeom prst="rect">
                             <a:avLst/>
@@ -462,9 +744,9 @@
               </w:rPr>
               <w:drawing>
                 <wp:inline distT="0" distB="0" distL="0" distR="0">
-                  <wp:extent cx="2244725" cy="913319"/>
-                  <wp:effectExtent l="0" t="0" r="3175" b="1270"/>
-                  <wp:docPr id="5" name="Picture 5"/>
+                  <wp:extent cx="2042407" cy="964130"/>
+                  <wp:effectExtent l="0" t="0" r="2540" b="1270"/>
+                  <wp:docPr id="22" name="Picture 22"/>
                   <wp:cNvGraphicFramePr>
                     <a:graphicFrameLocks xmlns:a="http://schemas.openxmlformats.org/drawingml/2006/main" noChangeAspect="1"/>
                   </wp:cNvGraphicFramePr>
@@ -472,165 +754,24 @@
                     <a:graphicData uri="http://schemas.openxmlformats.org/drawingml/2006/picture">
                       <pic:pic xmlns:pic="http://schemas.openxmlformats.org/drawingml/2006/picture">
                         <pic:nvPicPr>
-                          <pic:cNvPr id="5" name="add1row.png"/>
+                          <pic:cNvPr id="22" name="Screen Shot 2019-01-14 at 16.36.33.png"/>
                           <pic:cNvPicPr/>
                         </pic:nvPicPr>
-                        <pic:blipFill>
-                          <a:blip r:embed="rId9" cstate="print">
+                        <pic:blipFill rotWithShape="1">
+                          <a:blip r:embed="rId15">
                             <a:extLst>
                               <a:ext uri="{28A0092B-C50C-407E-A947-70E740481C1C}">
                                 <a14:useLocalDpi xmlns:a14="http://schemas.microsoft.com/office/drawing/2010/main" val="0"/>
                               </a:ext>
                             </a:extLst>
                           </a:blip>
-                          <a:stretch>
-                            <a:fillRect/>
-                          </a:stretch>
-                        </pic:blipFill>
-                        <pic:spPr>
-                          <a:xfrm>
-                            <a:off x="0" y="0"/>
-                            <a:ext cx="2346340" cy="954664"/>
-                          </a:xfrm>
-                          <a:prstGeom prst="rect">
-                            <a:avLst/>
-                          </a:prstGeom>
-                        </pic:spPr>
-                      </pic:pic>
-                    </a:graphicData>
-                  </a:graphic>
-                </wp:inline>
-              </w:drawing>
-            </w:r>
-          </w:p>
-        </w:tc>
-      </w:tr>
-      <w:tr>
-        <w:trPr>
-          <w:trHeight w:val="1314"/>
-        </w:trPr>
-        <w:tc>
-          <w:tcPr>
-            <w:tcW w:w="1271" w:type="dxa"/>
-          </w:tcPr>
-          <w:p>
-            <w:pPr>
-              <w:rPr>
-                <w:rFonts w:asciiTheme="majorHAnsi" w:hAnsiTheme="majorHAnsi" w:cstheme="majorHAnsi"/>
-              </w:rPr>
-            </w:pPr>
-            <w:r>
-              <w:rPr>
-                <w:rFonts w:asciiTheme="majorHAnsi" w:hAnsiTheme="majorHAnsi" w:cstheme="majorHAnsi"/>
-              </w:rPr>
-              <w:t>Update 100 Rows</w:t>
-            </w:r>
-          </w:p>
-        </w:tc>
-        <w:tc>
-          <w:tcPr>
-            <w:tcW w:w="3735" w:type="dxa"/>
-          </w:tcPr>
-          <w:p>
-            <w:pPr>
-              <w:rPr>
-                <w:rFonts w:asciiTheme="majorHAnsi" w:hAnsiTheme="majorHAnsi" w:cstheme="majorHAnsi"/>
-              </w:rPr>
-            </w:pPr>
-            <w:r>
-              <w:rPr>
-                <w:rFonts w:asciiTheme="majorHAnsi" w:hAnsiTheme="majorHAnsi" w:cstheme="majorHAnsi"/>
-                <w:noProof/>
-              </w:rPr>
-              <w:drawing>
-                <wp:inline distT="0" distB="0" distL="0" distR="0">
-                  <wp:extent cx="2143473" cy="843607"/>
-                  <wp:effectExtent l="0" t="0" r="3175" b="0"/>
-                  <wp:docPr id="13" name="Picture 13"/>
-                  <wp:cNvGraphicFramePr>
-                    <a:graphicFrameLocks xmlns:a="http://schemas.openxmlformats.org/drawingml/2006/main" noChangeAspect="1"/>
-                  </wp:cNvGraphicFramePr>
-                  <a:graphic xmlns:a="http://schemas.openxmlformats.org/drawingml/2006/main">
-                    <a:graphicData uri="http://schemas.openxmlformats.org/drawingml/2006/picture">
-                      <pic:pic xmlns:pic="http://schemas.openxmlformats.org/drawingml/2006/picture">
-                        <pic:nvPicPr>
-                          <pic:cNvPr id="13" name="Screen Shot 2019-01-14 at 14.17.15.png"/>
-                          <pic:cNvPicPr/>
-                        </pic:nvPicPr>
-                        <pic:blipFill>
-                          <a:blip r:embed="rId10" cstate="print">
-                            <a:extLst>
-                              <a:ext uri="{28A0092B-C50C-407E-A947-70E740481C1C}">
-                                <a14:useLocalDpi xmlns:a14="http://schemas.microsoft.com/office/drawing/2010/main" val="0"/>
-                              </a:ext>
-                            </a:extLst>
-                          </a:blip>
-                          <a:stretch>
-                            <a:fillRect/>
-                          </a:stretch>
-                        </pic:blipFill>
-                        <pic:spPr>
-                          <a:xfrm>
-                            <a:off x="0" y="0"/>
-                            <a:ext cx="2187286" cy="860851"/>
-                          </a:xfrm>
-                          <a:prstGeom prst="rect">
-                            <a:avLst/>
-                          </a:prstGeom>
-                        </pic:spPr>
-                      </pic:pic>
-                    </a:graphicData>
-                  </a:graphic>
-                </wp:inline>
-              </w:drawing>
-            </w:r>
-          </w:p>
-        </w:tc>
-        <w:tc>
-          <w:tcPr>
-            <w:tcW w:w="4527" w:type="dxa"/>
-          </w:tcPr>
-          <w:p>
-            <w:pPr>
-              <w:rPr>
-                <w:rFonts w:asciiTheme="majorHAnsi" w:hAnsiTheme="majorHAnsi" w:cstheme="majorHAnsi"/>
-              </w:rPr>
-            </w:pPr>
-            <w:r>
-              <w:rPr>
-                <w:rFonts w:asciiTheme="majorHAnsi" w:hAnsiTheme="majorHAnsi" w:cstheme="majorHAnsi"/>
-                <w:noProof/>
-              </w:rPr>
-              <w:drawing>
-                <wp:inline distT="0" distB="0" distL="0" distR="0">
-                  <wp:extent cx="2093042" cy="843280"/>
-                  <wp:effectExtent l="0" t="0" r="2540" b="0"/>
-                  <wp:docPr id="6" name="Picture 6"/>
-                  <wp:cNvGraphicFramePr>
-                    <a:graphicFrameLocks xmlns:a="http://schemas.openxmlformats.org/drawingml/2006/main" noChangeAspect="1"/>
-                  </wp:cNvGraphicFramePr>
-                  <a:graphic xmlns:a="http://schemas.openxmlformats.org/drawingml/2006/main">
-                    <a:graphicData uri="http://schemas.openxmlformats.org/drawingml/2006/picture">
-                      <pic:pic xmlns:pic="http://schemas.openxmlformats.org/drawingml/2006/picture">
-                        <pic:nvPicPr>
-                          <pic:cNvPr id="6" name="update100rowsreact.png"/>
-                          <pic:cNvPicPr/>
-                        </pic:nvPicPr>
-                        <pic:blipFill rotWithShape="1">
-                          <a:blip r:embed="rId11" cstate="print">
-                            <a:extLst>
-                              <a:ext uri="{28A0092B-C50C-407E-A947-70E740481C1C}">
-                                <a14:useLocalDpi xmlns:a14="http://schemas.microsoft.com/office/drawing/2010/main" val="0"/>
-                              </a:ext>
-                            </a:extLst>
-                          </a:blip>
-                          <a:srcRect l="2013"/>
+                          <a:srcRect t="4808"/>
                           <a:stretch/>
                         </pic:blipFill>
                         <pic:spPr bwMode="auto">
                           <a:xfrm>
                             <a:off x="0" y="0"/>
-                            <a:ext cx="2213211" cy="891696"/>
+                            <a:ext cx="2135218" cy="1007942"/>
                           </a:xfrm>
                           <a:prstGeom prst="rect">
                             <a:avLst/>
@@ -655,7 +796,7 @@
       </w:tr>
       <w:tr>
         <w:trPr>
-          <w:trHeight w:val="1250"/>
+          <w:trHeight w:val="1464"/>
         </w:trPr>
         <w:tc>
           <w:tcPr>
@@ -671,8 +812,16 @@
               <w:rPr>
                 <w:rFonts w:asciiTheme="majorHAnsi" w:hAnsiTheme="majorHAnsi" w:cstheme="majorHAnsi"/>
               </w:rPr>
-              <w:t>Delete 100 Rows</w:t>
-            </w:r>
+              <w:t>Add 100 Rows</w:t>
+            </w:r>
+          </w:p>
+          <w:p>
+            <w:pPr>
+              <w:jc w:val="center"/>
+              <w:rPr>
+                <w:rFonts w:asciiTheme="majorHAnsi" w:hAnsiTheme="majorHAnsi" w:cstheme="majorHAnsi"/>
+              </w:rPr>
+            </w:pPr>
           </w:p>
         </w:tc>
         <w:tc>
@@ -692,9 +841,9 @@
               </w:rPr>
               <w:drawing>
                 <wp:inline distT="0" distB="0" distL="0" distR="0">
-                  <wp:extent cx="2132338" cy="802312"/>
-                  <wp:effectExtent l="0" t="0" r="1270" b="0"/>
-                  <wp:docPr id="14" name="Picture 14"/>
+                  <wp:extent cx="2023704" cy="959988"/>
+                  <wp:effectExtent l="0" t="0" r="0" b="5715"/>
+                  <wp:docPr id="31" name="Picture 31"/>
                   <wp:cNvGraphicFramePr>
                     <a:graphicFrameLocks xmlns:a="http://schemas.openxmlformats.org/drawingml/2006/main" noChangeAspect="1"/>
                   </wp:cNvGraphicFramePr>
@@ -702,24 +851,24 @@
                     <a:graphicData uri="http://schemas.openxmlformats.org/drawingml/2006/picture">
                       <pic:pic xmlns:pic="http://schemas.openxmlformats.org/drawingml/2006/picture">
                         <pic:nvPicPr>
-                          <pic:cNvPr id="14" name="Screen Shot 2019-01-14 at 14.21.37.png"/>
+                          <pic:cNvPr id="31" name="Screen Shot 2019-01-14 at 16.52.36.png"/>
                           <pic:cNvPicPr/>
                         </pic:nvPicPr>
                         <pic:blipFill rotWithShape="1">
-                          <a:blip r:embed="rId12" cstate="print">
+                          <a:blip r:embed="rId16">
                             <a:extLst>
                               <a:ext uri="{28A0092B-C50C-407E-A947-70E740481C1C}">
                                 <a14:useLocalDpi xmlns:a14="http://schemas.microsoft.com/office/drawing/2010/main" val="0"/>
                               </a:ext>
                             </a:extLst>
                           </a:blip>
-                          <a:srcRect t="6864"/>
+                          <a:srcRect t="5335"/>
                           <a:stretch/>
                         </pic:blipFill>
                         <pic:spPr bwMode="auto">
                           <a:xfrm>
                             <a:off x="0" y="0"/>
-                            <a:ext cx="2202633" cy="828761"/>
+                            <a:ext cx="2083026" cy="988129"/>
                           </a:xfrm>
                           <a:prstGeom prst="rect">
                             <a:avLst/>
@@ -758,9 +907,9 @@
               </w:rPr>
               <w:drawing>
                 <wp:inline distT="0" distB="0" distL="0" distR="0">
-                  <wp:extent cx="2172880" cy="808211"/>
-                  <wp:effectExtent l="0" t="0" r="0" b="5080"/>
-                  <wp:docPr id="7" name="Picture 7"/>
+                  <wp:extent cx="2058637" cy="949193"/>
+                  <wp:effectExtent l="0" t="0" r="0" b="3810"/>
+                  <wp:docPr id="23" name="Picture 23"/>
                   <wp:cNvGraphicFramePr>
                     <a:graphicFrameLocks xmlns:a="http://schemas.openxmlformats.org/drawingml/2006/main" noChangeAspect="1"/>
                   </wp:cNvGraphicFramePr>
@@ -768,24 +917,24 @@
                     <a:graphicData uri="http://schemas.openxmlformats.org/drawingml/2006/picture">
                       <pic:pic xmlns:pic="http://schemas.openxmlformats.org/drawingml/2006/picture">
                         <pic:nvPicPr>
-                          <pic:cNvPr id="7" name="delete100rowsreact.png"/>
+                          <pic:cNvPr id="23" name="Screen Shot 2019-01-14 at 16.37.48.png"/>
                           <pic:cNvPicPr/>
                         </pic:nvPicPr>
                         <pic:blipFill rotWithShape="1">
-                          <a:blip r:embed="rId13" cstate="print">
+                          <a:blip r:embed="rId17">
                             <a:extLst>
                               <a:ext uri="{28A0092B-C50C-407E-A947-70E740481C1C}">
                                 <a14:useLocalDpi xmlns:a14="http://schemas.microsoft.com/office/drawing/2010/main" val="0"/>
                               </a:ext>
                             </a:extLst>
                           </a:blip>
-                          <a:srcRect t="5951" b="3544"/>
+                          <a:srcRect t="5393"/>
                           <a:stretch/>
                         </pic:blipFill>
                         <pic:spPr bwMode="auto">
                           <a:xfrm>
                             <a:off x="0" y="0"/>
-                            <a:ext cx="2319439" cy="862724"/>
+                            <a:ext cx="2113147" cy="974326"/>
                           </a:xfrm>
                           <a:prstGeom prst="rect">
                             <a:avLst/>
@@ -808,162 +957,21 @@
           </w:p>
         </w:tc>
       </w:tr>
-      <w:tr>
-        <w:trPr>
-          <w:trHeight w:val="1464"/>
-        </w:trPr>
-        <w:tc>
-          <w:tcPr>
-            <w:tcW w:w="1271" w:type="dxa"/>
-          </w:tcPr>
-          <w:p>
-            <w:pPr>
-              <w:rPr>
-                <w:rFonts w:asciiTheme="majorHAnsi" w:hAnsiTheme="majorHAnsi" w:cstheme="majorHAnsi"/>
-              </w:rPr>
-            </w:pPr>
-            <w:r>
-              <w:rPr>
-                <w:rFonts w:asciiTheme="majorHAnsi" w:hAnsiTheme="majorHAnsi" w:cstheme="majorHAnsi"/>
-              </w:rPr>
-              <w:t>Add 100 Rows</w:t>
-            </w:r>
-          </w:p>
-          <w:p>
-            <w:pPr>
-              <w:jc w:val="center"/>
-              <w:rPr>
-                <w:rFonts w:asciiTheme="majorHAnsi" w:hAnsiTheme="majorHAnsi" w:cstheme="majorHAnsi"/>
-              </w:rPr>
-            </w:pPr>
-          </w:p>
-        </w:tc>
-        <w:tc>
-          <w:tcPr>
-            <w:tcW w:w="3735" w:type="dxa"/>
-          </w:tcPr>
-          <w:p>
-            <w:pPr>
-              <w:rPr>
-                <w:rFonts w:asciiTheme="majorHAnsi" w:hAnsiTheme="majorHAnsi" w:cstheme="majorHAnsi"/>
-              </w:rPr>
-            </w:pPr>
-            <w:r>
-              <w:rPr>
-                <w:rFonts w:asciiTheme="majorHAnsi" w:hAnsiTheme="majorHAnsi" w:cstheme="majorHAnsi"/>
-                <w:noProof/>
-              </w:rPr>
-              <w:drawing>
-                <wp:inline distT="0" distB="0" distL="0" distR="0">
-                  <wp:extent cx="2229956" cy="905086"/>
-                  <wp:effectExtent l="0" t="0" r="5715" b="0"/>
-                  <wp:docPr id="15" name="Picture 15"/>
-                  <wp:cNvGraphicFramePr>
-                    <a:graphicFrameLocks xmlns:a="http://schemas.openxmlformats.org/drawingml/2006/main" noChangeAspect="1"/>
-                  </wp:cNvGraphicFramePr>
-                  <a:graphic xmlns:a="http://schemas.openxmlformats.org/drawingml/2006/main">
-                    <a:graphicData uri="http://schemas.openxmlformats.org/drawingml/2006/picture">
-                      <pic:pic xmlns:pic="http://schemas.openxmlformats.org/drawingml/2006/picture">
-                        <pic:nvPicPr>
-                          <pic:cNvPr id="15" name="Screen Shot 2019-01-14 at 14.23.04.png"/>
-                          <pic:cNvPicPr/>
-                        </pic:nvPicPr>
-                        <pic:blipFill>
-                          <a:blip r:embed="rId14" cstate="print">
-                            <a:extLst>
-                              <a:ext uri="{28A0092B-C50C-407E-A947-70E740481C1C}">
-                                <a14:useLocalDpi xmlns:a14="http://schemas.microsoft.com/office/drawing/2010/main" val="0"/>
-                              </a:ext>
-                            </a:extLst>
-                          </a:blip>
-                          <a:stretch>
-                            <a:fillRect/>
-                          </a:stretch>
-                        </pic:blipFill>
-                        <pic:spPr>
-                          <a:xfrm>
-                            <a:off x="0" y="0"/>
-                            <a:ext cx="2281535" cy="926021"/>
-                          </a:xfrm>
-                          <a:prstGeom prst="rect">
-                            <a:avLst/>
-                          </a:prstGeom>
-                        </pic:spPr>
-                      </pic:pic>
-                    </a:graphicData>
-                  </a:graphic>
-                </wp:inline>
-              </w:drawing>
-            </w:r>
-          </w:p>
-        </w:tc>
-        <w:tc>
-          <w:tcPr>
-            <w:tcW w:w="4527" w:type="dxa"/>
-          </w:tcPr>
-          <w:p>
-            <w:pPr>
-              <w:rPr>
-                <w:rFonts w:asciiTheme="majorHAnsi" w:hAnsiTheme="majorHAnsi" w:cstheme="majorHAnsi"/>
-              </w:rPr>
-            </w:pPr>
-            <w:r>
-              <w:rPr>
-                <w:rFonts w:asciiTheme="majorHAnsi" w:hAnsiTheme="majorHAnsi" w:cstheme="majorHAnsi"/>
-                <w:noProof/>
-              </w:rPr>
-              <w:drawing>
-                <wp:inline distT="0" distB="0" distL="0" distR="0">
-                  <wp:extent cx="2297851" cy="904875"/>
-                  <wp:effectExtent l="0" t="0" r="1270" b="0"/>
-                  <wp:docPr id="9" name="Picture 9"/>
-                  <wp:cNvGraphicFramePr>
-                    <a:graphicFrameLocks xmlns:a="http://schemas.openxmlformats.org/drawingml/2006/main" noChangeAspect="1"/>
-                  </wp:cNvGraphicFramePr>
-                  <a:graphic xmlns:a="http://schemas.openxmlformats.org/drawingml/2006/main">
-                    <a:graphicData uri="http://schemas.openxmlformats.org/drawingml/2006/picture">
-                      <pic:pic xmlns:pic="http://schemas.openxmlformats.org/drawingml/2006/picture">
-                        <pic:nvPicPr>
-                          <pic:cNvPr id="9" name="add100rowsreact.png"/>
-                          <pic:cNvPicPr/>
-                        </pic:nvPicPr>
-                        <pic:blipFill>
-                          <a:blip r:embed="rId15" cstate="print">
-                            <a:extLst>
-                              <a:ext uri="{28A0092B-C50C-407E-A947-70E740481C1C}">
-                                <a14:useLocalDpi xmlns:a14="http://schemas.microsoft.com/office/drawing/2010/main" val="0"/>
-                              </a:ext>
-                            </a:extLst>
-                          </a:blip>
-                          <a:stretch>
-                            <a:fillRect/>
-                          </a:stretch>
-                        </pic:blipFill>
-                        <pic:spPr>
-                          <a:xfrm>
-                            <a:off x="0" y="0"/>
-                            <a:ext cx="2438787" cy="960374"/>
-                          </a:xfrm>
-                          <a:prstGeom prst="rect">
-                            <a:avLst/>
-                          </a:prstGeom>
-                        </pic:spPr>
-                      </pic:pic>
-                    </a:graphicData>
-                  </a:graphic>
-                </wp:inline>
-              </w:drawing>
-            </w:r>
-          </w:p>
-        </w:tc>
-      </w:tr>
     </w:tbl>
     <w:p>
       <w:pPr>
         <w:rPr>
           <w:rFonts w:asciiTheme="majorHAnsi" w:hAnsiTheme="majorHAnsi" w:cstheme="majorHAnsi"/>
+          <w:vertAlign w:val="subscript"/>
         </w:rPr>
       </w:pPr>
+      <w:r>
+        <w:rPr>
+          <w:rFonts w:asciiTheme="majorHAnsi" w:hAnsiTheme="majorHAnsi" w:cstheme="majorHAnsi"/>
+          <w:vertAlign w:val="subscript"/>
+        </w:rPr>
+        <w:t xml:space="preserve">  </w:t>
+      </w:r>
       <w:bookmarkStart w:id="0" w:name="_GoBack"/>
       <w:bookmarkEnd w:id="0"/>
     </w:p>
@@ -975,6 +983,44 @@
     </w:sectPr>
   </w:body>
 </w:document>
+</file>
+
+<file path=word/endnotes.xml><?xml version="1.0" encoding="utf-8"?>
+<w:endnotes xmlns:wpc="http://schemas.microsoft.com/office/word/2010/wordprocessingCanvas" xmlns:cx="http://schemas.microsoft.com/office/drawing/2014/chartex" xmlns:cx1="http://schemas.microsoft.com/office/drawing/2015/9/8/chartex" xmlns:cx2="http://schemas.microsoft.com/office/drawing/2015/10/21/chartex" xmlns:cx3="http://schemas.microsoft.com/office/drawing/2016/5/9/chartex" xmlns:cx4="http://schemas.microsoft.com/office/drawing/2016/5/10/chartex" xmlns:cx5="http://schemas.microsoft.com/office/drawing/2016/5/11/chartex" xmlns:cx6="http://schemas.microsoft.com/office/drawing/2016/5/12/chartex" xmlns:cx7="http://schemas.microsoft.com/office/drawing/2016/5/13/chartex" xmlns:cx8="http://schemas.microsoft.com/office/drawing/2016/5/14/chartex" xmlns:mc="http://schemas.openxmlformats.org/markup-compatibility/2006" xmlns:aink="http://schemas.microsoft.com/office/drawing/2016/ink" xmlns:am3d="http://schemas.microsoft.com/office/drawing/2017/model3d" xmlns:o="urn:schemas-microsoft-com:office:office" xmlns:r="http://schemas.openxmlformats.org/officeDocument/2006/relationships" xmlns:m="http://schemas.openxmlformats.org/officeDocument/2006/math" xmlns:v="urn:schemas-microsoft-com:vml" xmlns:wp14="http://schemas.microsoft.com/office/word/2010/wordprocessingDrawing" xmlns:wp="http://schemas.openxmlformats.org/drawingml/2006/wordprocessingDrawing" xmlns:w10="urn:schemas-microsoft-com:office:word" xmlns:w="http://schemas.openxmlformats.org/wordprocessingml/2006/main" xmlns:w14="http://schemas.microsoft.com/office/word/2010/wordml" xmlns:w15="http://schemas.microsoft.com/office/word/2012/wordml" xmlns:w16cid="http://schemas.microsoft.com/office/word/2016/wordml/cid" xmlns:w16se="http://schemas.microsoft.com/office/word/2015/wordml/symex" xmlns:wpg="http://schemas.microsoft.com/office/word/2010/wordprocessingGroup" xmlns:wpi="http://schemas.microsoft.com/office/word/2010/wordprocessingInk" xmlns:wne="http://schemas.microsoft.com/office/word/2006/wordml" xmlns:wps="http://schemas.microsoft.com/office/word/2010/wordprocessingShape" mc:Ignorable="w14 w15 w16se w16cid wp14">
+  <w:endnote w:type="separator" w:id="-1">
+    <w:p>
+      <w:r>
+        <w:separator/>
+      </w:r>
+    </w:p>
+  </w:endnote>
+  <w:endnote w:type="continuationSeparator" w:id="0">
+    <w:p>
+      <w:r>
+        <w:continuationSeparator/>
+      </w:r>
+    </w:p>
+  </w:endnote>
+</w:endnotes>
+</file>
+
+<file path=word/footnotes.xml><?xml version="1.0" encoding="utf-8"?>
+<w:footnotes xmlns:wpc="http://schemas.microsoft.com/office/word/2010/wordprocessingCanvas" xmlns:cx="http://schemas.microsoft.com/office/drawing/2014/chartex" xmlns:cx1="http://schemas.microsoft.com/office/drawing/2015/9/8/chartex" xmlns:cx2="http://schemas.microsoft.com/office/drawing/2015/10/21/chartex" xmlns:cx3="http://schemas.microsoft.com/office/drawing/2016/5/9/chartex" xmlns:cx4="http://schemas.microsoft.com/office/drawing/2016/5/10/chartex" xmlns:cx5="http://schemas.microsoft.com/office/drawing/2016/5/11/chartex" xmlns:cx6="http://schemas.microsoft.com/office/drawing/2016/5/12/chartex" xmlns:cx7="http://schemas.microsoft.com/office/drawing/2016/5/13/chartex" xmlns:cx8="http://schemas.microsoft.com/office/drawing/2016/5/14/chartex" xmlns:mc="http://schemas.openxmlformats.org/markup-compatibility/2006" xmlns:aink="http://schemas.microsoft.com/office/drawing/2016/ink" xmlns:am3d="http://schemas.microsoft.com/office/drawing/2017/model3d" xmlns:o="urn:schemas-microsoft-com:office:office" xmlns:r="http://schemas.openxmlformats.org/officeDocument/2006/relationships" xmlns:m="http://schemas.openxmlformats.org/officeDocument/2006/math" xmlns:v="urn:schemas-microsoft-com:vml" xmlns:wp14="http://schemas.microsoft.com/office/word/2010/wordprocessingDrawing" xmlns:wp="http://schemas.openxmlformats.org/drawingml/2006/wordprocessingDrawing" xmlns:w10="urn:schemas-microsoft-com:office:word" xmlns:w="http://schemas.openxmlformats.org/wordprocessingml/2006/main" xmlns:w14="http://schemas.microsoft.com/office/word/2010/wordml" xmlns:w15="http://schemas.microsoft.com/office/word/2012/wordml" xmlns:w16cid="http://schemas.microsoft.com/office/word/2016/wordml/cid" xmlns:w16se="http://schemas.microsoft.com/office/word/2015/wordml/symex" xmlns:wpg="http://schemas.microsoft.com/office/word/2010/wordprocessingGroup" xmlns:wpi="http://schemas.microsoft.com/office/word/2010/wordprocessingInk" xmlns:wne="http://schemas.microsoft.com/office/word/2006/wordml" xmlns:wps="http://schemas.microsoft.com/office/word/2010/wordprocessingShape" mc:Ignorable="w14 w15 w16se w16cid wp14">
+  <w:footnote w:type="separator" w:id="-1">
+    <w:p>
+      <w:r>
+        <w:separator/>
+      </w:r>
+    </w:p>
+  </w:footnote>
+  <w:footnote w:type="continuationSeparator" w:id="0">
+    <w:p>
+      <w:r>
+        <w:continuationSeparator/>
+      </w:r>
+    </w:p>
+  </w:footnote>
+</w:footnotes>
 </file>
 
 <file path=word/styles.xml><?xml version="1.0" encoding="utf-8"?>
@@ -1430,6 +1476,48 @@
       </w:tblBorders>
     </w:tblPr>
   </w:style>
+  <w:style w:type="paragraph" w:styleId="Header">
+    <w:name w:val="header"/>
+    <w:basedOn w:val="Normal"/>
+    <w:link w:val="HeaderChar"/>
+    <w:uiPriority w:val="99"/>
+    <w:unhideWhenUsed/>
+    <w:rsid w:val="00424A9A"/>
+    <w:pPr>
+      <w:tabs>
+        <w:tab w:val="center" w:pos="4680"/>
+        <w:tab w:val="right" w:pos="9360"/>
+      </w:tabs>
+    </w:pPr>
+  </w:style>
+  <w:style w:type="character" w:customStyle="1" w:styleId="HeaderChar">
+    <w:name w:val="Header Char"/>
+    <w:basedOn w:val="DefaultParagraphFont"/>
+    <w:link w:val="Header"/>
+    <w:uiPriority w:val="99"/>
+    <w:rsid w:val="00424A9A"/>
+  </w:style>
+  <w:style w:type="paragraph" w:styleId="Footer">
+    <w:name w:val="footer"/>
+    <w:basedOn w:val="Normal"/>
+    <w:link w:val="FooterChar"/>
+    <w:uiPriority w:val="99"/>
+    <w:unhideWhenUsed/>
+    <w:rsid w:val="00424A9A"/>
+    <w:pPr>
+      <w:tabs>
+        <w:tab w:val="center" w:pos="4680"/>
+        <w:tab w:val="right" w:pos="9360"/>
+      </w:tabs>
+    </w:pPr>
+  </w:style>
+  <w:style w:type="character" w:customStyle="1" w:styleId="FooterChar">
+    <w:name w:val="Footer Char"/>
+    <w:basedOn w:val="DefaultParagraphFont"/>
+    <w:link w:val="Footer"/>
+    <w:uiPriority w:val="99"/>
+    <w:rsid w:val="00424A9A"/>
+  </w:style>
 </w:styles>
 </file>
 

</xml_diff>